<commit_message>
desktop: corregida lista de chequeo y requerimientos, ya están los casos de uso y se agregaron diagramas de paquetes, despliegue, componentes y conceptual, varios de ellos para todo el sistema, no solo desktop
</commit_message>
<xml_diff>
--- a/Desktop/check_desktop.docx
+++ b/Desktop/check_desktop.docx
@@ -211,8 +211,12 @@
             </w:pPr>
             <w:r>
               <w:rPr>
-                <w:rtl w:val="0"/>
-              </w:rPr>
+                <w:rFonts w:ascii="Times New Roman" w:cs="Times New Roman" w:eastAsia="Times New Roman" w:hAnsi="Times New Roman"/>
+                <w:sz w:val="24"/>
+                <w:szCs w:val="24"/>
+                <w:rtl w:val="0"/>
+              </w:rPr>
+              <w:t xml:space="preserve">No</w:t>
             </w:r>
           </w:p>
         </w:tc>
@@ -373,8 +377,12 @@
             </w:pPr>
             <w:r>
               <w:rPr>
-                <w:rtl w:val="0"/>
-              </w:rPr>
+                <w:rFonts w:ascii="Times New Roman" w:cs="Times New Roman" w:eastAsia="Times New Roman" w:hAnsi="Times New Roman"/>
+                <w:sz w:val="24"/>
+                <w:szCs w:val="24"/>
+                <w:rtl w:val="0"/>
+              </w:rPr>
+              <w:t xml:space="preserve">No</w:t>
             </w:r>
           </w:p>
         </w:tc>
@@ -622,8 +630,12 @@
             </w:pPr>
             <w:r>
               <w:rPr>
-                <w:rtl w:val="0"/>
-              </w:rPr>
+                <w:rFonts w:ascii="Times New Roman" w:cs="Times New Roman" w:eastAsia="Times New Roman" w:hAnsi="Times New Roman"/>
+                <w:sz w:val="24"/>
+                <w:szCs w:val="24"/>
+                <w:rtl w:val="0"/>
+              </w:rPr>
+              <w:t xml:space="preserve">No</w:t>
             </w:r>
           </w:p>
         </w:tc>
@@ -697,8 +709,12 @@
             </w:pPr>
             <w:r>
               <w:rPr>
-                <w:rtl w:val="0"/>
-              </w:rPr>
+                <w:rFonts w:ascii="Times New Roman" w:cs="Times New Roman" w:eastAsia="Times New Roman" w:hAnsi="Times New Roman"/>
+                <w:sz w:val="24"/>
+                <w:szCs w:val="24"/>
+                <w:rtl w:val="0"/>
+              </w:rPr>
+              <w:t xml:space="preserve">No</w:t>
             </w:r>
           </w:p>
         </w:tc>
@@ -961,8 +977,12 @@
             </w:pPr>
             <w:r>
               <w:rPr>
-                <w:rtl w:val="0"/>
-              </w:rPr>
+                <w:rFonts w:ascii="Times New Roman" w:cs="Times New Roman" w:eastAsia="Times New Roman" w:hAnsi="Times New Roman"/>
+                <w:sz w:val="24"/>
+                <w:szCs w:val="24"/>
+                <w:rtl w:val="0"/>
+              </w:rPr>
+              <w:t xml:space="preserve">No</w:t>
             </w:r>
           </w:p>
         </w:tc>
@@ -1036,8 +1056,12 @@
             </w:pPr>
             <w:r>
               <w:rPr>
-                <w:rtl w:val="0"/>
-              </w:rPr>
+                <w:rFonts w:ascii="Times New Roman" w:cs="Times New Roman" w:eastAsia="Times New Roman" w:hAnsi="Times New Roman"/>
+                <w:sz w:val="24"/>
+                <w:szCs w:val="24"/>
+                <w:rtl w:val="0"/>
+              </w:rPr>
+              <w:t xml:space="preserve">No</w:t>
             </w:r>
           </w:p>
         </w:tc>
@@ -1119,8 +1143,12 @@
             </w:pPr>
             <w:r>
               <w:rPr>
-                <w:rtl w:val="0"/>
-              </w:rPr>
+                <w:rFonts w:ascii="Times New Roman" w:cs="Times New Roman" w:eastAsia="Times New Roman" w:hAnsi="Times New Roman"/>
+                <w:sz w:val="24"/>
+                <w:szCs w:val="24"/>
+                <w:rtl w:val="0"/>
+              </w:rPr>
+              <w:t xml:space="preserve">No</w:t>
             </w:r>
           </w:p>
         </w:tc>
@@ -1202,8 +1230,12 @@
             </w:pPr>
             <w:r>
               <w:rPr>
-                <w:rtl w:val="0"/>
-              </w:rPr>
+                <w:rFonts w:ascii="Times New Roman" w:cs="Times New Roman" w:eastAsia="Times New Roman" w:hAnsi="Times New Roman"/>
+                <w:sz w:val="24"/>
+                <w:szCs w:val="24"/>
+                <w:rtl w:val="0"/>
+              </w:rPr>
+              <w:t xml:space="preserve">No</w:t>
             </w:r>
           </w:p>
         </w:tc>
@@ -1277,8 +1309,12 @@
             </w:pPr>
             <w:r>
               <w:rPr>
-                <w:rtl w:val="0"/>
-              </w:rPr>
+                <w:rFonts w:ascii="Times New Roman" w:cs="Times New Roman" w:eastAsia="Times New Roman" w:hAnsi="Times New Roman"/>
+                <w:sz w:val="24"/>
+                <w:szCs w:val="24"/>
+                <w:rtl w:val="0"/>
+              </w:rPr>
+              <w:t xml:space="preserve">No</w:t>
             </w:r>
           </w:p>
         </w:tc>
@@ -1360,8 +1396,12 @@
             </w:pPr>
             <w:r>
               <w:rPr>
-                <w:rtl w:val="0"/>
-              </w:rPr>
+                <w:rFonts w:ascii="Times New Roman" w:cs="Times New Roman" w:eastAsia="Times New Roman" w:hAnsi="Times New Roman"/>
+                <w:sz w:val="24"/>
+                <w:szCs w:val="24"/>
+                <w:rtl w:val="0"/>
+              </w:rPr>
+              <w:t xml:space="preserve">No</w:t>
             </w:r>
           </w:p>
         </w:tc>
@@ -1443,8 +1483,12 @@
             </w:pPr>
             <w:r>
               <w:rPr>
-                <w:rtl w:val="0"/>
-              </w:rPr>
+                <w:rFonts w:ascii="Times New Roman" w:cs="Times New Roman" w:eastAsia="Times New Roman" w:hAnsi="Times New Roman"/>
+                <w:sz w:val="24"/>
+                <w:szCs w:val="24"/>
+                <w:rtl w:val="0"/>
+              </w:rPr>
+              <w:t xml:space="preserve">No</w:t>
             </w:r>
           </w:p>
         </w:tc>
@@ -1518,8 +1562,12 @@
             </w:pPr>
             <w:r>
               <w:rPr>
-                <w:rtl w:val="0"/>
-              </w:rPr>
+                <w:rFonts w:ascii="Times New Roman" w:cs="Times New Roman" w:eastAsia="Times New Roman" w:hAnsi="Times New Roman"/>
+                <w:sz w:val="24"/>
+                <w:szCs w:val="24"/>
+                <w:rtl w:val="0"/>
+              </w:rPr>
+              <w:t xml:space="preserve">No</w:t>
             </w:r>
           </w:p>
         </w:tc>
@@ -1855,6 +1903,84 @@
           </w:tcPr>
           <w:p>
             <w:pPr>
+              <w:jc w:val="center"/>
+              <w:rPr>
+                <w:rFonts w:ascii="Times New Roman" w:cs="Times New Roman" w:eastAsia="Times New Roman" w:hAnsi="Times New Roman"/>
+                <w:sz w:val="24"/>
+                <w:szCs w:val="24"/>
+              </w:rPr>
+            </w:pPr>
+            <w:r>
+              <w:rPr>
+                <w:rFonts w:ascii="Times New Roman" w:cs="Times New Roman" w:eastAsia="Times New Roman" w:hAnsi="Times New Roman"/>
+                <w:sz w:val="24"/>
+                <w:szCs w:val="24"/>
+                <w:rtl w:val="0"/>
+              </w:rPr>
+              <w:t xml:space="preserve">No</w:t>
+            </w:r>
+          </w:p>
+        </w:tc>
+        <w:tc>
+          <w:tcPr>
+            <w:vAlign w:val="center"/>
+          </w:tcPr>
+          <w:p>
+            <w:pPr>
+              <w:jc w:val="center"/>
+              <w:rPr>
+                <w:rFonts w:ascii="Times New Roman" w:cs="Times New Roman" w:eastAsia="Times New Roman" w:hAnsi="Times New Roman"/>
+                <w:b w:val="1"/>
+                <w:sz w:val="24"/>
+                <w:szCs w:val="24"/>
+              </w:rPr>
+            </w:pPr>
+            <w:r>
+              <w:rPr>
+                <w:rFonts w:ascii="Times New Roman" w:cs="Times New Roman" w:eastAsia="Times New Roman" w:hAnsi="Times New Roman"/>
+                <w:b w:val="1"/>
+                <w:sz w:val="24"/>
+                <w:szCs w:val="24"/>
+                <w:rtl w:val="0"/>
+              </w:rPr>
+              <w:t xml:space="preserve">Coexistencia</w:t>
+            </w:r>
+          </w:p>
+        </w:tc>
+      </w:tr>
+      <w:tr>
+        <w:trPr>
+          <w:cantSplit w:val="0"/>
+          <w:trHeight w:val="696" w:hRule="atLeast"/>
+          <w:tblHeader w:val="0"/>
+        </w:trPr>
+        <w:tc>
+          <w:tcPr/>
+          <w:p>
+            <w:pPr>
+              <w:rPr>
+                <w:rFonts w:ascii="Times New Roman" w:cs="Times New Roman" w:eastAsia="Times New Roman" w:hAnsi="Times New Roman"/>
+                <w:sz w:val="24"/>
+                <w:szCs w:val="24"/>
+              </w:rPr>
+            </w:pPr>
+            <w:r>
+              <w:rPr>
+                <w:rFonts w:ascii="Times New Roman" w:cs="Times New Roman" w:eastAsia="Times New Roman" w:hAnsi="Times New Roman"/>
+                <w:sz w:val="24"/>
+                <w:szCs w:val="24"/>
+                <w:rtl w:val="0"/>
+              </w:rPr>
+              <w:t xml:space="preserve">¿Puede el software intercambiar información, por ejemplo de estadísticas del sistema, con otros software de procesamiento de datos, como son Excel, Matlab, R, etc?</w:t>
+            </w:r>
+          </w:p>
+        </w:tc>
+        <w:tc>
+          <w:tcPr>
+            <w:vAlign w:val="center"/>
+          </w:tcPr>
+          <w:p>
+            <w:pPr>
               <w:keepNext w:val="0"/>
               <w:keepLines w:val="0"/>
               <w:widowControl w:val="1"/>
@@ -1877,34 +2003,39 @@
             </w:pPr>
             <w:r>
               <w:rPr>
-                <w:rtl w:val="0"/>
-              </w:rPr>
-            </w:r>
-          </w:p>
-        </w:tc>
-        <w:tc>
-          <w:tcPr>
-            <w:vAlign w:val="center"/>
-          </w:tcPr>
-          <w:p>
-            <w:pPr>
-              <w:jc w:val="center"/>
-              <w:rPr>
-                <w:rFonts w:ascii="Times New Roman" w:cs="Times New Roman" w:eastAsia="Times New Roman" w:hAnsi="Times New Roman"/>
-                <w:b w:val="1"/>
-                <w:sz w:val="24"/>
-                <w:szCs w:val="24"/>
-              </w:rPr>
-            </w:pPr>
-            <w:r>
-              <w:rPr>
-                <w:rFonts w:ascii="Times New Roman" w:cs="Times New Roman" w:eastAsia="Times New Roman" w:hAnsi="Times New Roman"/>
-                <w:b w:val="1"/>
-                <w:sz w:val="24"/>
-                <w:szCs w:val="24"/>
-                <w:rtl w:val="0"/>
-              </w:rPr>
-              <w:t xml:space="preserve">Coexistencia</w:t>
+                <w:rFonts w:ascii="Times New Roman" w:cs="Times New Roman" w:eastAsia="Times New Roman" w:hAnsi="Times New Roman"/>
+                <w:sz w:val="24"/>
+                <w:szCs w:val="24"/>
+                <w:rtl w:val="0"/>
+              </w:rPr>
+              <w:t xml:space="preserve">N/A</w:t>
+            </w:r>
+          </w:p>
+        </w:tc>
+        <w:tc>
+          <w:tcPr>
+            <w:vMerge w:val="restart"/>
+            <w:vAlign w:val="center"/>
+          </w:tcPr>
+          <w:p>
+            <w:pPr>
+              <w:jc w:val="center"/>
+              <w:rPr>
+                <w:rFonts w:ascii="Times New Roman" w:cs="Times New Roman" w:eastAsia="Times New Roman" w:hAnsi="Times New Roman"/>
+                <w:b w:val="1"/>
+                <w:sz w:val="24"/>
+                <w:szCs w:val="24"/>
+              </w:rPr>
+            </w:pPr>
+            <w:r>
+              <w:rPr>
+                <w:rFonts w:ascii="Times New Roman" w:cs="Times New Roman" w:eastAsia="Times New Roman" w:hAnsi="Times New Roman"/>
+                <w:b w:val="1"/>
+                <w:sz w:val="24"/>
+                <w:szCs w:val="24"/>
+                <w:rtl w:val="0"/>
+              </w:rPr>
+              <w:t xml:space="preserve">Interoperabilidad</w:t>
             </w:r>
           </w:p>
         </w:tc>
@@ -1932,98 +2063,6 @@
                 <w:szCs w:val="24"/>
                 <w:rtl w:val="0"/>
               </w:rPr>
-              <w:t xml:space="preserve">¿Puede el software intercambiar información, por ejemplo de estadísticas del sistema, con otros software de procesamiento de datos, como son Excel, Matlab, R, etc?</w:t>
-            </w:r>
-          </w:p>
-        </w:tc>
-        <w:tc>
-          <w:tcPr>
-            <w:vAlign w:val="center"/>
-          </w:tcPr>
-          <w:p>
-            <w:pPr>
-              <w:keepNext w:val="0"/>
-              <w:keepLines w:val="0"/>
-              <w:widowControl w:val="1"/>
-              <w:pBdr>
-                <w:top w:space="0" w:sz="0" w:val="nil"/>
-                <w:left w:space="0" w:sz="0" w:val="nil"/>
-                <w:bottom w:space="0" w:sz="0" w:val="nil"/>
-                <w:right w:space="0" w:sz="0" w:val="nil"/>
-                <w:between w:space="0" w:sz="0" w:val="nil"/>
-              </w:pBdr>
-              <w:shd w:fill="auto" w:val="clear"/>
-              <w:spacing w:after="160" w:before="0" w:line="259" w:lineRule="auto"/>
-              <w:ind w:left="0" w:right="0" w:firstLine="0"/>
-              <w:jc w:val="center"/>
-              <w:rPr>
-                <w:rFonts w:ascii="Times New Roman" w:cs="Times New Roman" w:eastAsia="Times New Roman" w:hAnsi="Times New Roman"/>
-                <w:sz w:val="24"/>
-                <w:szCs w:val="24"/>
-              </w:rPr>
-            </w:pPr>
-            <w:r>
-              <w:rPr>
-                <w:rFonts w:ascii="Times New Roman" w:cs="Times New Roman" w:eastAsia="Times New Roman" w:hAnsi="Times New Roman"/>
-                <w:sz w:val="24"/>
-                <w:szCs w:val="24"/>
-                <w:rtl w:val="0"/>
-              </w:rPr>
-              <w:t xml:space="preserve">N/A</w:t>
-            </w:r>
-          </w:p>
-        </w:tc>
-        <w:tc>
-          <w:tcPr>
-            <w:vMerge w:val="restart"/>
-            <w:vAlign w:val="center"/>
-          </w:tcPr>
-          <w:p>
-            <w:pPr>
-              <w:jc w:val="center"/>
-              <w:rPr>
-                <w:rFonts w:ascii="Times New Roman" w:cs="Times New Roman" w:eastAsia="Times New Roman" w:hAnsi="Times New Roman"/>
-                <w:b w:val="1"/>
-                <w:sz w:val="24"/>
-                <w:szCs w:val="24"/>
-              </w:rPr>
-            </w:pPr>
-            <w:r>
-              <w:rPr>
-                <w:rFonts w:ascii="Times New Roman" w:cs="Times New Roman" w:eastAsia="Times New Roman" w:hAnsi="Times New Roman"/>
-                <w:b w:val="1"/>
-                <w:sz w:val="24"/>
-                <w:szCs w:val="24"/>
-                <w:rtl w:val="0"/>
-              </w:rPr>
-              <w:t xml:space="preserve">Interoperabilidad</w:t>
-            </w:r>
-          </w:p>
-        </w:tc>
-      </w:tr>
-      <w:tr>
-        <w:trPr>
-          <w:cantSplit w:val="0"/>
-          <w:trHeight w:val="696" w:hRule="atLeast"/>
-          <w:tblHeader w:val="0"/>
-        </w:trPr>
-        <w:tc>
-          <w:tcPr/>
-          <w:p>
-            <w:pPr>
-              <w:rPr>
-                <w:rFonts w:ascii="Times New Roman" w:cs="Times New Roman" w:eastAsia="Times New Roman" w:hAnsi="Times New Roman"/>
-                <w:sz w:val="24"/>
-                <w:szCs w:val="24"/>
-              </w:rPr>
-            </w:pPr>
-            <w:r>
-              <w:rPr>
-                <w:rFonts w:ascii="Times New Roman" w:cs="Times New Roman" w:eastAsia="Times New Roman" w:hAnsi="Times New Roman"/>
-                <w:sz w:val="24"/>
-                <w:szCs w:val="24"/>
-                <w:rtl w:val="0"/>
-              </w:rPr>
               <w:t xml:space="preserve">¿La información utilizada por el software proviene de un backend mediante APIs, lo que permite comunicarse con otros frontend como por ejemplo, móvil o página web?</w:t>
             </w:r>
           </w:p>
@@ -2034,30 +2073,21 @@
           </w:tcPr>
           <w:p>
             <w:pPr>
-              <w:keepNext w:val="0"/>
-              <w:keepLines w:val="0"/>
-              <w:widowControl w:val="1"/>
-              <w:pBdr>
-                <w:top w:space="0" w:sz="0" w:val="nil"/>
-                <w:left w:space="0" w:sz="0" w:val="nil"/>
-                <w:bottom w:space="0" w:sz="0" w:val="nil"/>
-                <w:right w:space="0" w:sz="0" w:val="nil"/>
-                <w:between w:space="0" w:sz="0" w:val="nil"/>
-              </w:pBdr>
-              <w:shd w:fill="auto" w:val="clear"/>
-              <w:spacing w:after="160" w:before="0" w:line="259" w:lineRule="auto"/>
-              <w:ind w:left="0" w:right="0" w:firstLine="0"/>
-              <w:jc w:val="center"/>
-              <w:rPr>
-                <w:rFonts w:ascii="Times New Roman" w:cs="Times New Roman" w:eastAsia="Times New Roman" w:hAnsi="Times New Roman"/>
-                <w:sz w:val="24"/>
-                <w:szCs w:val="24"/>
-              </w:rPr>
-            </w:pPr>
-            <w:r>
-              <w:rPr>
-                <w:rtl w:val="0"/>
-              </w:rPr>
+              <w:jc w:val="center"/>
+              <w:rPr>
+                <w:rFonts w:ascii="Times New Roman" w:cs="Times New Roman" w:eastAsia="Times New Roman" w:hAnsi="Times New Roman"/>
+                <w:sz w:val="24"/>
+                <w:szCs w:val="24"/>
+              </w:rPr>
+            </w:pPr>
+            <w:r>
+              <w:rPr>
+                <w:rFonts w:ascii="Times New Roman" w:cs="Times New Roman" w:eastAsia="Times New Roman" w:hAnsi="Times New Roman"/>
+                <w:sz w:val="24"/>
+                <w:szCs w:val="24"/>
+                <w:rtl w:val="0"/>
+              </w:rPr>
+              <w:t xml:space="preserve">No</w:t>
             </w:r>
           </w:p>
         </w:tc>
@@ -2315,8 +2345,12 @@
             </w:pPr>
             <w:r>
               <w:rPr>
-                <w:rtl w:val="0"/>
-              </w:rPr>
+                <w:rFonts w:ascii="Times New Roman" w:cs="Times New Roman" w:eastAsia="Times New Roman" w:hAnsi="Times New Roman"/>
+                <w:sz w:val="24"/>
+                <w:szCs w:val="24"/>
+                <w:rtl w:val="0"/>
+              </w:rPr>
+              <w:t xml:space="preserve">No</w:t>
             </w:r>
           </w:p>
         </w:tc>
@@ -2389,8 +2423,12 @@
             </w:pPr>
             <w:r>
               <w:rPr>
-                <w:rtl w:val="0"/>
-              </w:rPr>
+                <w:rFonts w:ascii="Times New Roman" w:cs="Times New Roman" w:eastAsia="Times New Roman" w:hAnsi="Times New Roman"/>
+                <w:sz w:val="24"/>
+                <w:szCs w:val="24"/>
+                <w:rtl w:val="0"/>
+              </w:rPr>
+              <w:t xml:space="preserve">No</w:t>
             </w:r>
           </w:p>
         </w:tc>
@@ -2464,8 +2502,12 @@
             </w:pPr>
             <w:r>
               <w:rPr>
-                <w:rtl w:val="0"/>
-              </w:rPr>
+                <w:rFonts w:ascii="Times New Roman" w:cs="Times New Roman" w:eastAsia="Times New Roman" w:hAnsi="Times New Roman"/>
+                <w:sz w:val="24"/>
+                <w:szCs w:val="24"/>
+                <w:rtl w:val="0"/>
+              </w:rPr>
+              <w:t xml:space="preserve">No</w:t>
             </w:r>
           </w:p>
         </w:tc>
@@ -2547,8 +2589,12 @@
             </w:pPr>
             <w:r>
               <w:rPr>
-                <w:rtl w:val="0"/>
-              </w:rPr>
+                <w:rFonts w:ascii="Times New Roman" w:cs="Times New Roman" w:eastAsia="Times New Roman" w:hAnsi="Times New Roman"/>
+                <w:sz w:val="24"/>
+                <w:szCs w:val="24"/>
+                <w:rtl w:val="0"/>
+              </w:rPr>
+              <w:t xml:space="preserve">No</w:t>
             </w:r>
           </w:p>
         </w:tc>
@@ -2622,8 +2668,12 @@
             </w:pPr>
             <w:r>
               <w:rPr>
-                <w:rtl w:val="0"/>
-              </w:rPr>
+                <w:rFonts w:ascii="Times New Roman" w:cs="Times New Roman" w:eastAsia="Times New Roman" w:hAnsi="Times New Roman"/>
+                <w:sz w:val="24"/>
+                <w:szCs w:val="24"/>
+                <w:rtl w:val="0"/>
+              </w:rPr>
+              <w:t xml:space="preserve">No</w:t>
             </w:r>
           </w:p>
         </w:tc>
@@ -2705,8 +2755,12 @@
             </w:pPr>
             <w:r>
               <w:rPr>
-                <w:rtl w:val="0"/>
-              </w:rPr>
+                <w:rFonts w:ascii="Times New Roman" w:cs="Times New Roman" w:eastAsia="Times New Roman" w:hAnsi="Times New Roman"/>
+                <w:sz w:val="24"/>
+                <w:szCs w:val="24"/>
+                <w:rtl w:val="0"/>
+              </w:rPr>
+              <w:t xml:space="preserve">No</w:t>
             </w:r>
           </w:p>
         </w:tc>
@@ -2780,8 +2834,12 @@
             </w:pPr>
             <w:r>
               <w:rPr>
-                <w:rtl w:val="0"/>
-              </w:rPr>
+                <w:rFonts w:ascii="Times New Roman" w:cs="Times New Roman" w:eastAsia="Times New Roman" w:hAnsi="Times New Roman"/>
+                <w:sz w:val="24"/>
+                <w:szCs w:val="24"/>
+                <w:rtl w:val="0"/>
+              </w:rPr>
+              <w:t xml:space="preserve">No</w:t>
             </w:r>
           </w:p>
         </w:tc>
@@ -2863,8 +2921,12 @@
             </w:pPr>
             <w:r>
               <w:rPr>
-                <w:rtl w:val="0"/>
-              </w:rPr>
+                <w:rFonts w:ascii="Times New Roman" w:cs="Times New Roman" w:eastAsia="Times New Roman" w:hAnsi="Times New Roman"/>
+                <w:sz w:val="24"/>
+                <w:szCs w:val="24"/>
+                <w:rtl w:val="0"/>
+              </w:rPr>
+              <w:t xml:space="preserve">No</w:t>
             </w:r>
           </w:p>
         </w:tc>
@@ -2938,8 +3000,12 @@
             </w:pPr>
             <w:r>
               <w:rPr>
-                <w:rtl w:val="0"/>
-              </w:rPr>
+                <w:rFonts w:ascii="Times New Roman" w:cs="Times New Roman" w:eastAsia="Times New Roman" w:hAnsi="Times New Roman"/>
+                <w:sz w:val="24"/>
+                <w:szCs w:val="24"/>
+                <w:rtl w:val="0"/>
+              </w:rPr>
+              <w:t xml:space="preserve">No</w:t>
             </w:r>
           </w:p>
         </w:tc>
@@ -3187,8 +3253,12 @@
             </w:pPr>
             <w:r>
               <w:rPr>
-                <w:rtl w:val="0"/>
-              </w:rPr>
+                <w:rFonts w:ascii="Times New Roman" w:cs="Times New Roman" w:eastAsia="Times New Roman" w:hAnsi="Times New Roman"/>
+                <w:sz w:val="24"/>
+                <w:szCs w:val="24"/>
+                <w:rtl w:val="0"/>
+              </w:rPr>
+              <w:t xml:space="preserve">No</w:t>
             </w:r>
           </w:p>
         </w:tc>
@@ -3270,8 +3340,12 @@
             </w:pPr>
             <w:r>
               <w:rPr>
-                <w:rtl w:val="0"/>
-              </w:rPr>
+                <w:rFonts w:ascii="Times New Roman" w:cs="Times New Roman" w:eastAsia="Times New Roman" w:hAnsi="Times New Roman"/>
+                <w:sz w:val="24"/>
+                <w:szCs w:val="24"/>
+                <w:rtl w:val="0"/>
+              </w:rPr>
+              <w:t xml:space="preserve">No</w:t>
             </w:r>
           </w:p>
         </w:tc>
@@ -3432,8 +3506,12 @@
             </w:pPr>
             <w:r>
               <w:rPr>
-                <w:rtl w:val="0"/>
-              </w:rPr>
+                <w:rFonts w:ascii="Times New Roman" w:cs="Times New Roman" w:eastAsia="Times New Roman" w:hAnsi="Times New Roman"/>
+                <w:sz w:val="24"/>
+                <w:szCs w:val="24"/>
+                <w:rtl w:val="0"/>
+              </w:rPr>
+              <w:t xml:space="preserve">No</w:t>
             </w:r>
           </w:p>
         </w:tc>
@@ -3520,8 +3598,12 @@
             </w:pPr>
             <w:r>
               <w:rPr>
-                <w:rtl w:val="0"/>
-              </w:rPr>
+                <w:rFonts w:ascii="Times New Roman" w:cs="Times New Roman" w:eastAsia="Times New Roman" w:hAnsi="Times New Roman"/>
+                <w:sz w:val="24"/>
+                <w:szCs w:val="24"/>
+                <w:rtl w:val="0"/>
+              </w:rPr>
+              <w:t xml:space="preserve">No</w:t>
             </w:r>
           </w:p>
         </w:tc>
@@ -3603,8 +3685,12 @@
             </w:pPr>
             <w:r>
               <w:rPr>
-                <w:rtl w:val="0"/>
-              </w:rPr>
+                <w:rFonts w:ascii="Times New Roman" w:cs="Times New Roman" w:eastAsia="Times New Roman" w:hAnsi="Times New Roman"/>
+                <w:sz w:val="24"/>
+                <w:szCs w:val="24"/>
+                <w:rtl w:val="0"/>
+              </w:rPr>
+              <w:t xml:space="preserve">No</w:t>
             </w:r>
           </w:p>
         </w:tc>
@@ -3872,8 +3958,12 @@
             </w:pPr>
             <w:r>
               <w:rPr>
-                <w:rtl w:val="0"/>
-              </w:rPr>
+                <w:rFonts w:ascii="Times New Roman" w:cs="Times New Roman" w:eastAsia="Times New Roman" w:hAnsi="Times New Roman"/>
+                <w:sz w:val="24"/>
+                <w:szCs w:val="24"/>
+                <w:rtl w:val="0"/>
+              </w:rPr>
+              <w:t xml:space="preserve">No</w:t>
             </w:r>
           </w:p>
         </w:tc>
@@ -3938,16 +4028,21 @@
           </w:tcPr>
           <w:p>
             <w:pPr>
-              <w:rPr>
-                <w:rFonts w:ascii="Times New Roman" w:cs="Times New Roman" w:eastAsia="Times New Roman" w:hAnsi="Times New Roman"/>
-                <w:sz w:val="24"/>
-                <w:szCs w:val="24"/>
-              </w:rPr>
-            </w:pPr>
-            <w:r>
-              <w:rPr>
-                <w:rtl w:val="0"/>
-              </w:rPr>
+              <w:jc w:val="center"/>
+              <w:rPr>
+                <w:rFonts w:ascii="Times New Roman" w:cs="Times New Roman" w:eastAsia="Times New Roman" w:hAnsi="Times New Roman"/>
+                <w:sz w:val="24"/>
+                <w:szCs w:val="24"/>
+              </w:rPr>
+            </w:pPr>
+            <w:r>
+              <w:rPr>
+                <w:rFonts w:ascii="Times New Roman" w:cs="Times New Roman" w:eastAsia="Times New Roman" w:hAnsi="Times New Roman"/>
+                <w:sz w:val="24"/>
+                <w:szCs w:val="24"/>
+                <w:rtl w:val="0"/>
+              </w:rPr>
+              <w:t xml:space="preserve">No</w:t>
             </w:r>
           </w:p>
         </w:tc>
@@ -4029,8 +4124,12 @@
             </w:pPr>
             <w:r>
               <w:rPr>
-                <w:rtl w:val="0"/>
-              </w:rPr>
+                <w:rFonts w:ascii="Times New Roman" w:cs="Times New Roman" w:eastAsia="Times New Roman" w:hAnsi="Times New Roman"/>
+                <w:sz w:val="24"/>
+                <w:szCs w:val="24"/>
+                <w:rtl w:val="0"/>
+              </w:rPr>
+              <w:t xml:space="preserve">No</w:t>
             </w:r>
           </w:p>
         </w:tc>
@@ -4112,8 +4211,12 @@
             </w:pPr>
             <w:r>
               <w:rPr>
-                <w:rtl w:val="0"/>
-              </w:rPr>
+                <w:rFonts w:ascii="Times New Roman" w:cs="Times New Roman" w:eastAsia="Times New Roman" w:hAnsi="Times New Roman"/>
+                <w:sz w:val="24"/>
+                <w:szCs w:val="24"/>
+                <w:rtl w:val="0"/>
+              </w:rPr>
+              <w:t xml:space="preserve">No</w:t>
             </w:r>
           </w:p>
         </w:tc>
@@ -4187,8 +4290,12 @@
             </w:pPr>
             <w:r>
               <w:rPr>
-                <w:rtl w:val="0"/>
-              </w:rPr>
+                <w:rFonts w:ascii="Times New Roman" w:cs="Times New Roman" w:eastAsia="Times New Roman" w:hAnsi="Times New Roman"/>
+                <w:sz w:val="24"/>
+                <w:szCs w:val="24"/>
+                <w:rtl w:val="0"/>
+              </w:rPr>
+              <w:t xml:space="preserve">No</w:t>
             </w:r>
           </w:p>
         </w:tc>
@@ -4270,8 +4377,12 @@
             </w:pPr>
             <w:r>
               <w:rPr>
-                <w:rtl w:val="0"/>
-              </w:rPr>
+                <w:rFonts w:ascii="Times New Roman" w:cs="Times New Roman" w:eastAsia="Times New Roman" w:hAnsi="Times New Roman"/>
+                <w:sz w:val="24"/>
+                <w:szCs w:val="24"/>
+                <w:rtl w:val="0"/>
+              </w:rPr>
+              <w:t xml:space="preserve">No</w:t>
             </w:r>
           </w:p>
         </w:tc>
@@ -4345,8 +4456,12 @@
             </w:pPr>
             <w:r>
               <w:rPr>
-                <w:rtl w:val="0"/>
-              </w:rPr>
+                <w:rFonts w:ascii="Times New Roman" w:cs="Times New Roman" w:eastAsia="Times New Roman" w:hAnsi="Times New Roman"/>
+                <w:sz w:val="24"/>
+                <w:szCs w:val="24"/>
+                <w:rtl w:val="0"/>
+              </w:rPr>
+              <w:t xml:space="preserve">No</w:t>
             </w:r>
           </w:p>
         </w:tc>
@@ -4428,8 +4543,12 @@
             </w:pPr>
             <w:r>
               <w:rPr>
-                <w:rtl w:val="0"/>
-              </w:rPr>
+                <w:rFonts w:ascii="Times New Roman" w:cs="Times New Roman" w:eastAsia="Times New Roman" w:hAnsi="Times New Roman"/>
+                <w:sz w:val="24"/>
+                <w:szCs w:val="24"/>
+                <w:rtl w:val="0"/>
+              </w:rPr>
+              <w:t xml:space="preserve">No</w:t>
             </w:r>
           </w:p>
         </w:tc>
@@ -4590,8 +4709,12 @@
             </w:pPr>
             <w:r>
               <w:rPr>
-                <w:rtl w:val="0"/>
-              </w:rPr>
+                <w:rFonts w:ascii="Times New Roman" w:cs="Times New Roman" w:eastAsia="Times New Roman" w:hAnsi="Times New Roman"/>
+                <w:sz w:val="24"/>
+                <w:szCs w:val="24"/>
+                <w:rtl w:val="0"/>
+              </w:rPr>
+              <w:t xml:space="preserve">No</w:t>
             </w:r>
           </w:p>
         </w:tc>
@@ -4946,8 +5069,12 @@
             </w:pPr>
             <w:r>
               <w:rPr>
-                <w:rtl w:val="0"/>
-              </w:rPr>
+                <w:rFonts w:ascii="Times New Roman" w:cs="Times New Roman" w:eastAsia="Times New Roman" w:hAnsi="Times New Roman"/>
+                <w:sz w:val="24"/>
+                <w:szCs w:val="24"/>
+                <w:rtl w:val="0"/>
+              </w:rPr>
+              <w:t xml:space="preserve">No</w:t>
             </w:r>
           </w:p>
         </w:tc>
@@ -5012,16 +5139,21 @@
           </w:tcPr>
           <w:p>
             <w:pPr>
-              <w:rPr>
-                <w:rFonts w:ascii="Times New Roman" w:cs="Times New Roman" w:eastAsia="Times New Roman" w:hAnsi="Times New Roman"/>
-                <w:sz w:val="24"/>
-                <w:szCs w:val="24"/>
-              </w:rPr>
-            </w:pPr>
-            <w:r>
-              <w:rPr>
-                <w:rtl w:val="0"/>
-              </w:rPr>
+              <w:jc w:val="center"/>
+              <w:rPr>
+                <w:rFonts w:ascii="Times New Roman" w:cs="Times New Roman" w:eastAsia="Times New Roman" w:hAnsi="Times New Roman"/>
+                <w:sz w:val="24"/>
+                <w:szCs w:val="24"/>
+              </w:rPr>
+            </w:pPr>
+            <w:r>
+              <w:rPr>
+                <w:rFonts w:ascii="Times New Roman" w:cs="Times New Roman" w:eastAsia="Times New Roman" w:hAnsi="Times New Roman"/>
+                <w:sz w:val="24"/>
+                <w:szCs w:val="24"/>
+                <w:rtl w:val="0"/>
+              </w:rPr>
+              <w:t xml:space="preserve">No</w:t>
             </w:r>
           </w:p>
         </w:tc>
@@ -5103,8 +5235,12 @@
             </w:pPr>
             <w:r>
               <w:rPr>
-                <w:rtl w:val="0"/>
-              </w:rPr>
+                <w:rFonts w:ascii="Times New Roman" w:cs="Times New Roman" w:eastAsia="Times New Roman" w:hAnsi="Times New Roman"/>
+                <w:sz w:val="24"/>
+                <w:szCs w:val="24"/>
+                <w:rtl w:val="0"/>
+              </w:rPr>
+              <w:t xml:space="preserve">No</w:t>
             </w:r>
           </w:p>
         </w:tc>
@@ -5352,8 +5488,12 @@
             </w:pPr>
             <w:r>
               <w:rPr>
-                <w:rtl w:val="0"/>
-              </w:rPr>
+                <w:rFonts w:ascii="Times New Roman" w:cs="Times New Roman" w:eastAsia="Times New Roman" w:hAnsi="Times New Roman"/>
+                <w:sz w:val="24"/>
+                <w:szCs w:val="24"/>
+                <w:rtl w:val="0"/>
+              </w:rPr>
+              <w:t xml:space="preserve">No</w:t>
             </w:r>
           </w:p>
         </w:tc>
@@ -5426,8 +5566,12 @@
             </w:pPr>
             <w:r>
               <w:rPr>
-                <w:rtl w:val="0"/>
-              </w:rPr>
+                <w:rFonts w:ascii="Times New Roman" w:cs="Times New Roman" w:eastAsia="Times New Roman" w:hAnsi="Times New Roman"/>
+                <w:sz w:val="24"/>
+                <w:szCs w:val="24"/>
+                <w:rtl w:val="0"/>
+              </w:rPr>
+              <w:t xml:space="preserve">No</w:t>
             </w:r>
           </w:p>
         </w:tc>
@@ -5501,8 +5645,12 @@
             </w:pPr>
             <w:r>
               <w:rPr>
-                <w:rtl w:val="0"/>
-              </w:rPr>
+                <w:rFonts w:ascii="Times New Roman" w:cs="Times New Roman" w:eastAsia="Times New Roman" w:hAnsi="Times New Roman"/>
+                <w:sz w:val="24"/>
+                <w:szCs w:val="24"/>
+                <w:rtl w:val="0"/>
+              </w:rPr>
+              <w:t xml:space="preserve">No</w:t>
             </w:r>
           </w:p>
         </w:tc>
@@ -5584,8 +5732,12 @@
             </w:pPr>
             <w:r>
               <w:rPr>
-                <w:rtl w:val="0"/>
-              </w:rPr>
+                <w:rFonts w:ascii="Times New Roman" w:cs="Times New Roman" w:eastAsia="Times New Roman" w:hAnsi="Times New Roman"/>
+                <w:sz w:val="24"/>
+                <w:szCs w:val="24"/>
+                <w:rtl w:val="0"/>
+              </w:rPr>
+              <w:t xml:space="preserve">No</w:t>
             </w:r>
           </w:p>
         </w:tc>
@@ -5667,8 +5819,12 @@
             </w:pPr>
             <w:r>
               <w:rPr>
-                <w:rtl w:val="0"/>
-              </w:rPr>
+                <w:rFonts w:ascii="Times New Roman" w:cs="Times New Roman" w:eastAsia="Times New Roman" w:hAnsi="Times New Roman"/>
+                <w:sz w:val="24"/>
+                <w:szCs w:val="24"/>
+                <w:rtl w:val="0"/>
+              </w:rPr>
+              <w:t xml:space="preserve">No</w:t>
             </w:r>
           </w:p>
         </w:tc>
@@ -5742,8 +5898,12 @@
             </w:pPr>
             <w:r>
               <w:rPr>
-                <w:rtl w:val="0"/>
-              </w:rPr>
+                <w:rFonts w:ascii="Times New Roman" w:cs="Times New Roman" w:eastAsia="Times New Roman" w:hAnsi="Times New Roman"/>
+                <w:sz w:val="24"/>
+                <w:szCs w:val="24"/>
+                <w:rtl w:val="0"/>
+              </w:rPr>
+              <w:t xml:space="preserve">No</w:t>
             </w:r>
           </w:p>
         </w:tc>
@@ -5825,8 +5985,12 @@
             </w:pPr>
             <w:r>
               <w:rPr>
-                <w:rtl w:val="0"/>
-              </w:rPr>
+                <w:rFonts w:ascii="Times New Roman" w:cs="Times New Roman" w:eastAsia="Times New Roman" w:hAnsi="Times New Roman"/>
+                <w:sz w:val="24"/>
+                <w:szCs w:val="24"/>
+                <w:rtl w:val="0"/>
+              </w:rPr>
+              <w:t xml:space="preserve">No</w:t>
             </w:r>
           </w:p>
         </w:tc>
@@ -5908,8 +6072,12 @@
             </w:pPr>
             <w:r>
               <w:rPr>
-                <w:rtl w:val="0"/>
-              </w:rPr>
+                <w:rFonts w:ascii="Times New Roman" w:cs="Times New Roman" w:eastAsia="Times New Roman" w:hAnsi="Times New Roman"/>
+                <w:sz w:val="24"/>
+                <w:szCs w:val="24"/>
+                <w:rtl w:val="0"/>
+              </w:rPr>
+              <w:t xml:space="preserve">No</w:t>
             </w:r>
           </w:p>
         </w:tc>
@@ -5983,8 +6151,12 @@
             </w:pPr>
             <w:r>
               <w:rPr>
-                <w:rtl w:val="0"/>
-              </w:rPr>
+                <w:rFonts w:ascii="Times New Roman" w:cs="Times New Roman" w:eastAsia="Times New Roman" w:hAnsi="Times New Roman"/>
+                <w:sz w:val="24"/>
+                <w:szCs w:val="24"/>
+                <w:rtl w:val="0"/>
+              </w:rPr>
+              <w:t xml:space="preserve">No</w:t>
             </w:r>
           </w:p>
         </w:tc>
@@ -6066,8 +6238,12 @@
             </w:pPr>
             <w:r>
               <w:rPr>
-                <w:rtl w:val="0"/>
-              </w:rPr>
+                <w:rFonts w:ascii="Times New Roman" w:cs="Times New Roman" w:eastAsia="Times New Roman" w:hAnsi="Times New Roman"/>
+                <w:sz w:val="24"/>
+                <w:szCs w:val="24"/>
+                <w:rtl w:val="0"/>
+              </w:rPr>
+              <w:t xml:space="preserve">No</w:t>
             </w:r>
           </w:p>
         </w:tc>
@@ -6335,8 +6511,12 @@
             </w:pPr>
             <w:r>
               <w:rPr>
-                <w:rtl w:val="0"/>
-              </w:rPr>
+                <w:rFonts w:ascii="Times New Roman" w:cs="Times New Roman" w:eastAsia="Times New Roman" w:hAnsi="Times New Roman"/>
+                <w:sz w:val="24"/>
+                <w:szCs w:val="24"/>
+                <w:rtl w:val="0"/>
+              </w:rPr>
+              <w:t xml:space="preserve">No</w:t>
             </w:r>
           </w:p>
         </w:tc>
@@ -6401,16 +6581,21 @@
           </w:tcPr>
           <w:p>
             <w:pPr>
-              <w:rPr>
-                <w:rFonts w:ascii="Times New Roman" w:cs="Times New Roman" w:eastAsia="Times New Roman" w:hAnsi="Times New Roman"/>
-                <w:sz w:val="24"/>
-                <w:szCs w:val="24"/>
-              </w:rPr>
-            </w:pPr>
-            <w:r>
-              <w:rPr>
-                <w:rtl w:val="0"/>
-              </w:rPr>
+              <w:jc w:val="center"/>
+              <w:rPr>
+                <w:rFonts w:ascii="Times New Roman" w:cs="Times New Roman" w:eastAsia="Times New Roman" w:hAnsi="Times New Roman"/>
+                <w:sz w:val="24"/>
+                <w:szCs w:val="24"/>
+              </w:rPr>
+            </w:pPr>
+            <w:r>
+              <w:rPr>
+                <w:rFonts w:ascii="Times New Roman" w:cs="Times New Roman" w:eastAsia="Times New Roman" w:hAnsi="Times New Roman"/>
+                <w:sz w:val="24"/>
+                <w:szCs w:val="24"/>
+                <w:rtl w:val="0"/>
+              </w:rPr>
+              <w:t xml:space="preserve">No</w:t>
             </w:r>
           </w:p>
         </w:tc>
@@ -6492,8 +6677,12 @@
             </w:pPr>
             <w:r>
               <w:rPr>
-                <w:rtl w:val="0"/>
-              </w:rPr>
+                <w:rFonts w:ascii="Times New Roman" w:cs="Times New Roman" w:eastAsia="Times New Roman" w:hAnsi="Times New Roman"/>
+                <w:sz w:val="24"/>
+                <w:szCs w:val="24"/>
+                <w:rtl w:val="0"/>
+              </w:rPr>
+              <w:t xml:space="preserve">No</w:t>
             </w:r>
           </w:p>
         </w:tc>
@@ -6567,8 +6756,12 @@
             </w:pPr>
             <w:r>
               <w:rPr>
-                <w:rtl w:val="0"/>
-              </w:rPr>
+                <w:rFonts w:ascii="Times New Roman" w:cs="Times New Roman" w:eastAsia="Times New Roman" w:hAnsi="Times New Roman"/>
+                <w:sz w:val="24"/>
+                <w:szCs w:val="24"/>
+                <w:rtl w:val="0"/>
+              </w:rPr>
+              <w:t xml:space="preserve">No</w:t>
             </w:r>
           </w:p>
         </w:tc>
@@ -6650,8 +6843,12 @@
             </w:pPr>
             <w:r>
               <w:rPr>
-                <w:rtl w:val="0"/>
-              </w:rPr>
+                <w:rFonts w:ascii="Times New Roman" w:cs="Times New Roman" w:eastAsia="Times New Roman" w:hAnsi="Times New Roman"/>
+                <w:sz w:val="24"/>
+                <w:szCs w:val="24"/>
+                <w:rtl w:val="0"/>
+              </w:rPr>
+              <w:t xml:space="preserve">No</w:t>
             </w:r>
           </w:p>
         </w:tc>
@@ -6725,8 +6922,12 @@
             </w:pPr>
             <w:r>
               <w:rPr>
-                <w:rtl w:val="0"/>
-              </w:rPr>
+                <w:rFonts w:ascii="Times New Roman" w:cs="Times New Roman" w:eastAsia="Times New Roman" w:hAnsi="Times New Roman"/>
+                <w:sz w:val="24"/>
+                <w:szCs w:val="24"/>
+                <w:rtl w:val="0"/>
+              </w:rPr>
+              <w:t xml:space="preserve">No</w:t>
             </w:r>
           </w:p>
         </w:tc>
@@ -6808,8 +7009,12 @@
             </w:pPr>
             <w:r>
               <w:rPr>
-                <w:rtl w:val="0"/>
-              </w:rPr>
+                <w:rFonts w:ascii="Times New Roman" w:cs="Times New Roman" w:eastAsia="Times New Roman" w:hAnsi="Times New Roman"/>
+                <w:sz w:val="24"/>
+                <w:szCs w:val="24"/>
+                <w:rtl w:val="0"/>
+              </w:rPr>
+              <w:t xml:space="preserve">No</w:t>
             </w:r>
           </w:p>
         </w:tc>
@@ -6882,8 +7087,12 @@
             </w:pPr>
             <w:r>
               <w:rPr>
-                <w:rtl w:val="0"/>
-              </w:rPr>
+                <w:rFonts w:ascii="Times New Roman" w:cs="Times New Roman" w:eastAsia="Times New Roman" w:hAnsi="Times New Roman"/>
+                <w:sz w:val="24"/>
+                <w:szCs w:val="24"/>
+                <w:rtl w:val="0"/>
+              </w:rPr>
+              <w:t xml:space="preserve">No</w:t>
             </w:r>
           </w:p>
         </w:tc>
@@ -6970,8 +7179,12 @@
             </w:pPr>
             <w:r>
               <w:rPr>
-                <w:rtl w:val="0"/>
-              </w:rPr>
+                <w:rFonts w:ascii="Times New Roman" w:cs="Times New Roman" w:eastAsia="Times New Roman" w:hAnsi="Times New Roman"/>
+                <w:sz w:val="24"/>
+                <w:szCs w:val="24"/>
+                <w:rtl w:val="0"/>
+              </w:rPr>
+              <w:t xml:space="preserve">No</w:t>
             </w:r>
           </w:p>
         </w:tc>
@@ -7666,8 +7879,12 @@
             </w:pPr>
             <w:r>
               <w:rPr>
-                <w:rtl w:val="0"/>
-              </w:rPr>
+                <w:rFonts w:ascii="Times New Roman" w:cs="Times New Roman" w:eastAsia="Times New Roman" w:hAnsi="Times New Roman"/>
+                <w:sz w:val="24"/>
+                <w:szCs w:val="24"/>
+                <w:rtl w:val="0"/>
+              </w:rPr>
+              <w:t xml:space="preserve">No</w:t>
             </w:r>
           </w:p>
         </w:tc>
@@ -7740,8 +7957,12 @@
             </w:pPr>
             <w:r>
               <w:rPr>
-                <w:rtl w:val="0"/>
-              </w:rPr>
+                <w:rFonts w:ascii="Times New Roman" w:cs="Times New Roman" w:eastAsia="Times New Roman" w:hAnsi="Times New Roman"/>
+                <w:sz w:val="24"/>
+                <w:szCs w:val="24"/>
+                <w:rtl w:val="0"/>
+              </w:rPr>
+              <w:t xml:space="preserve">No</w:t>
             </w:r>
           </w:p>
         </w:tc>

</xml_diff>